<commit_message>
[HOME] Added project solution
</commit_message>
<xml_diff>
--- a/Labs/project/readme.docx
+++ b/Labs/project/readme.docx
@@ -3,10 +3,31 @@
 <w:document xmlns:wpc="http://schemas.microsoft.com/office/word/2010/wordprocessingCanvas" xmlns:cx="http://schemas.microsoft.com/office/drawing/2014/chartex" xmlns:cx1="http://schemas.microsoft.com/office/drawing/2015/9/8/chartex" xmlns:cx2="http://schemas.microsoft.com/office/drawing/2015/10/21/chartex" xmlns:cx3="http://schemas.microsoft.com/office/drawing/2016/5/9/chartex" xmlns:cx4="http://schemas.microsoft.com/office/drawing/2016/5/10/chartex" xmlns:cx5="http://schemas.microsoft.com/office/drawing/2016/5/11/chartex" xmlns:cx6="http://schemas.microsoft.com/office/drawing/2016/5/12/chartex" xmlns:cx7="http://schemas.microsoft.com/office/drawing/2016/5/13/chartex" xmlns:cx8="http://schemas.microsoft.com/office/drawing/2016/5/14/chartex" xmlns:mc="http://schemas.openxmlformats.org/markup-compatibility/2006" xmlns:aink="http://schemas.microsoft.com/office/drawing/2016/ink" xmlns:am3d="http://schemas.microsoft.com/office/drawing/2017/model3d" xmlns:o="urn:schemas-microsoft-com:office:office" xmlns:r="http://schemas.openxmlformats.org/officeDocument/2006/relationships" xmlns:m="http://schemas.openxmlformats.org/officeDocument/2006/math" xmlns:v="urn:schemas-microsoft-com:vml" xmlns:wp14="http://schemas.microsoft.com/office/word/2010/wordprocessingDrawing" xmlns:wp="http://schemas.openxmlformats.org/drawingml/2006/wordprocessingDrawing" xmlns:w10="urn:schemas-microsoft-com:office:word" xmlns:w="http://schemas.openxmlformats.org/wordprocessingml/2006/main" xmlns:w14="http://schemas.microsoft.com/office/word/2010/wordml" xmlns:w15="http://schemas.microsoft.com/office/word/2012/wordml" xmlns:w16cex="http://schemas.microsoft.com/office/word/2018/wordml/cex" xmlns:w16cid="http://schemas.microsoft.com/office/word/2016/wordml/cid" xmlns:w16="http://schemas.microsoft.com/office/word/2018/wordml" xmlns:w16se="http://schemas.microsoft.com/office/word/2015/wordml/symex" xmlns:wpg="http://schemas.microsoft.com/office/word/2010/wordprocessingGroup" xmlns:wpi="http://schemas.microsoft.com/office/word/2010/wordprocessingInk" xmlns:wne="http://schemas.microsoft.com/office/word/2006/wordml" xmlns:wps="http://schemas.microsoft.com/office/word/2010/wordprocessingShape" mc:Ignorable="w14 w15 w16se w16cid w16 w16cex wp14">
   <w:body>
     <w:p>
-      <w:r>
-        <w:t>https://datasheetspdf.com/pdf-file/1380136/ETC/HC-SR04/1</w:t>
-      </w:r>
+      <w:hyperlink r:id="rId4" w:history="1">
+        <w:r>
+          <w:rPr>
+            <w:rStyle w:val="Hypertextovodkaz"/>
+          </w:rPr>
+          <w:t>https://datas</w:t>
+        </w:r>
+        <w:r>
+          <w:rPr>
+            <w:rStyle w:val="Hypertextovodkaz"/>
+          </w:rPr>
+          <w:t>h</w:t>
+        </w:r>
+        <w:r>
+          <w:rPr>
+            <w:rStyle w:val="Hypertextovodkaz"/>
+          </w:rPr>
+          <w:t>eetspdf.com/pdf-file/1380136/ETC/HC-SR04/1</w:t>
+        </w:r>
+      </w:hyperlink>
     </w:p>
+    <w:p/>
+    <w:p/>
+    <w:p/>
+    <w:p/>
     <w:sectPr>
       <w:pgSz w:w="11906" w:h="16838"/>
       <w:pgMar w:top="1417" w:right="1417" w:bottom="1417" w:left="1417" w:header="708" w:footer="708" w:gutter="0"/>
@@ -443,6 +464,41 @@
     <w:semiHidden/>
     <w:unhideWhenUsed/>
   </w:style>
+  <w:style w:type="character" w:styleId="Hypertextovodkaz">
+    <w:name w:val="Hyperlink"/>
+    <w:basedOn w:val="Standardnpsmoodstavce"/>
+    <w:uiPriority w:val="99"/>
+    <w:unhideWhenUsed/>
+    <w:rsid w:val="00C442A7"/>
+    <w:rPr>
+      <w:color w:val="0563C1" w:themeColor="hyperlink"/>
+      <w:u w:val="single"/>
+    </w:rPr>
+  </w:style>
+  <w:style w:type="character" w:styleId="Nevyeenzmnka">
+    <w:name w:val="Unresolved Mention"/>
+    <w:basedOn w:val="Standardnpsmoodstavce"/>
+    <w:uiPriority w:val="99"/>
+    <w:semiHidden/>
+    <w:unhideWhenUsed/>
+    <w:rsid w:val="00C442A7"/>
+    <w:rPr>
+      <w:color w:val="605E5C"/>
+      <w:shd w:val="clear" w:color="auto" w:fill="E1DFDD"/>
+    </w:rPr>
+  </w:style>
+  <w:style w:type="character" w:styleId="Sledovanodkaz">
+    <w:name w:val="FollowedHyperlink"/>
+    <w:basedOn w:val="Standardnpsmoodstavce"/>
+    <w:uiPriority w:val="99"/>
+    <w:semiHidden/>
+    <w:unhideWhenUsed/>
+    <w:rsid w:val="00C442A7"/>
+    <w:rPr>
+      <w:color w:val="954F72" w:themeColor="followedHyperlink"/>
+      <w:u w:val="single"/>
+    </w:rPr>
+  </w:style>
 </w:styles>
 </file>
 

</xml_diff>